<commit_message>
updated use case beschiijving.docx
</commit_message>
<xml_diff>
--- a/Map tijdelijke documenten/Use case beschrijving.docx
+++ b/Map tijdelijke documenten/Use case beschrijving.docx
@@ -236,6 +236,240 @@
                 <w:lang w:val="nl-NL"/>
               </w:rPr>
             </w:pPr>
+            <w:r>
+              <w:rPr>
+                <w:lang w:val="nl-NL"/>
+              </w:rPr>
+              <w:t>Indien er een wasprogramma is ingepland en deze zou conflicteren met het te starten wasprogramma krijgt de gebruiker een melding of hij de geplande wastaak wilt annuleren.</w:t>
+            </w:r>
+          </w:p>
+        </w:tc>
+      </w:tr>
+    </w:tbl>
+    <w:p>
+      <w:pPr>
+        <w:rPr>
+          <w:lang w:val="nl-NL"/>
+        </w:rPr>
+      </w:pPr>
+    </w:p>
+    <w:tbl>
+      <w:tblPr>
+        <w:tblStyle w:val="Tabelraster"/>
+        <w:tblW w:w="0" w:type="auto"/>
+        <w:tblLook w:val="04A0" w:firstRow="1" w:lastRow="0" w:firstColumn="1" w:lastColumn="0" w:noHBand="0" w:noVBand="1"/>
+      </w:tblPr>
+      <w:tblGrid>
+        <w:gridCol w:w="4675"/>
+        <w:gridCol w:w="4675"/>
+      </w:tblGrid>
+      <w:tr>
+        <w:tc>
+          <w:tcPr>
+            <w:tcW w:w="4675" w:type="dxa"/>
+          </w:tcPr>
+          <w:p>
+            <w:pPr>
+              <w:tabs>
+                <w:tab w:val="center" w:pos="2229"/>
+              </w:tabs>
+              <w:rPr>
+                <w:b/>
+              </w:rPr>
+            </w:pPr>
+            <w:r>
+              <w:rPr>
+                <w:b/>
+              </w:rPr>
+              <w:t>Use case naam</w:t>
+            </w:r>
+            <w:r>
+              <w:rPr>
+                <w:b/>
+              </w:rPr>
+              <w:tab/>
+            </w:r>
+          </w:p>
+        </w:tc>
+        <w:tc>
+          <w:tcPr>
+            <w:tcW w:w="4675" w:type="dxa"/>
+          </w:tcPr>
+          <w:p>
+            <w:pPr>
+              <w:rPr>
+                <w:b/>
+              </w:rPr>
+            </w:pPr>
+            <w:r>
+              <w:rPr>
+                <w:b/>
+              </w:rPr>
+              <w:t xml:space="preserve">Wasprogramma </w:t>
+            </w:r>
+            <w:r>
+              <w:rPr>
+                <w:b/>
+              </w:rPr>
+              <w:t>inplannen</w:t>
+            </w:r>
+          </w:p>
+        </w:tc>
+      </w:tr>
+      <w:tr>
+        <w:tc>
+          <w:tcPr>
+            <w:tcW w:w="4675" w:type="dxa"/>
+          </w:tcPr>
+          <w:p>
+            <w:pPr>
+              <w:tabs>
+                <w:tab w:val="left" w:pos="870"/>
+              </w:tabs>
+              <w:rPr>
+                <w:b/>
+              </w:rPr>
+            </w:pPr>
+            <w:r>
+              <w:rPr>
+                <w:b/>
+              </w:rPr>
+              <w:t>Doel</w:t>
+            </w:r>
+            <w:r>
+              <w:rPr>
+                <w:b/>
+              </w:rPr>
+              <w:tab/>
+            </w:r>
+          </w:p>
+        </w:tc>
+        <w:tc>
+          <w:tcPr>
+            <w:tcW w:w="4675" w:type="dxa"/>
+          </w:tcPr>
+          <w:p>
+            <w:pPr>
+              <w:rPr>
+                <w:lang w:val="nl-NL"/>
+              </w:rPr>
+            </w:pPr>
+            <w:r>
+              <w:rPr>
+                <w:lang w:val="nl-NL"/>
+              </w:rPr>
+              <w:t>Het inplannen van een later te starten wasprogramma.</w:t>
+            </w:r>
+          </w:p>
+        </w:tc>
+      </w:tr>
+      <w:tr>
+        <w:tc>
+          <w:tcPr>
+            <w:tcW w:w="4675" w:type="dxa"/>
+          </w:tcPr>
+          <w:p>
+            <w:pPr>
+              <w:rPr>
+                <w:b/>
+              </w:rPr>
+            </w:pPr>
+            <w:r>
+              <w:rPr>
+                <w:b/>
+              </w:rPr>
+              <w:t>Pre-condities</w:t>
+            </w:r>
+          </w:p>
+        </w:tc>
+        <w:tc>
+          <w:tcPr>
+            <w:tcW w:w="4675" w:type="dxa"/>
+          </w:tcPr>
+          <w:p>
+            <w:pPr>
+              <w:rPr>
+                <w:lang w:val="nl-NL"/>
+              </w:rPr>
+            </w:pPr>
+            <w:r>
+              <w:rPr>
+                <w:lang w:val="nl-NL"/>
+              </w:rPr>
+              <w:t>De gebruiker is ingelogd op de web interface</w:t>
+            </w:r>
+          </w:p>
+        </w:tc>
+      </w:tr>
+      <w:tr>
+        <w:tc>
+          <w:tcPr>
+            <w:tcW w:w="4675" w:type="dxa"/>
+          </w:tcPr>
+          <w:p>
+            <w:pPr>
+              <w:rPr>
+                <w:b/>
+              </w:rPr>
+            </w:pPr>
+            <w:r>
+              <w:rPr>
+                <w:b/>
+              </w:rPr>
+              <w:t>Post-condities</w:t>
+            </w:r>
+          </w:p>
+        </w:tc>
+        <w:tc>
+          <w:tcPr>
+            <w:tcW w:w="4675" w:type="dxa"/>
+          </w:tcPr>
+          <w:p>
+            <w:pPr>
+              <w:rPr>
+                <w:lang w:val="nl-NL"/>
+              </w:rPr>
+            </w:pPr>
+            <w:r>
+              <w:rPr>
+                <w:lang w:val="nl-NL"/>
+              </w:rPr>
+              <w:t>Het wasprogramma is ingepland en de geplande taak word weergegeven</w:t>
+            </w:r>
+          </w:p>
+        </w:tc>
+      </w:tr>
+      <w:tr>
+        <w:tc>
+          <w:tcPr>
+            <w:tcW w:w="4675" w:type="dxa"/>
+          </w:tcPr>
+          <w:p>
+            <w:pPr>
+              <w:rPr>
+                <w:b/>
+                <w:lang w:val="nl-NL"/>
+              </w:rPr>
+            </w:pPr>
+            <w:r>
+              <w:rPr>
+                <w:b/>
+                <w:lang w:val="nl-NL"/>
+              </w:rPr>
+              <w:t>Uitzonderingen</w:t>
+            </w:r>
+          </w:p>
+        </w:tc>
+        <w:tc>
+          <w:tcPr>
+            <w:tcW w:w="4675" w:type="dxa"/>
+          </w:tcPr>
+          <w:p>
+            <w:pPr>
+              <w:rPr>
+                <w:lang w:val="nl-NL"/>
+              </w:rPr>
+            </w:pPr>
           </w:p>
         </w:tc>
       </w:tr>
@@ -907,6 +1141,7 @@
       </w:tr>
     </w:tbl>
     <w:p/>
+    <w:p/>
     <w:tbl>
       <w:tblPr>
         <w:tblStyle w:val="Tabelraster"/>
@@ -935,6 +1170,7 @@
               <w:rPr>
                 <w:b/>
               </w:rPr>
+              <w:lastRenderedPageBreak/>
               <w:t>Use case naam</w:t>
             </w:r>
             <w:r>
@@ -1155,34 +1391,8 @@
           <w:lang w:val="nl-NL"/>
         </w:rPr>
       </w:pPr>
-    </w:p>
-    <w:p>
-      <w:pPr>
-        <w:rPr>
-          <w:lang w:val="nl-NL"/>
-        </w:rPr>
-      </w:pPr>
-    </w:p>
-    <w:p>
-      <w:pPr>
-        <w:rPr>
-          <w:lang w:val="nl-NL"/>
-        </w:rPr>
-      </w:pPr>
-    </w:p>
-    <w:p>
-      <w:pPr>
-        <w:rPr>
-          <w:lang w:val="nl-NL"/>
-        </w:rPr>
-      </w:pPr>
-    </w:p>
-    <w:p>
-      <w:pPr>
-        <w:rPr>
-          <w:lang w:val="nl-NL"/>
-        </w:rPr>
-      </w:pPr>
+      <w:bookmarkStart w:id="0" w:name="_GoBack"/>
+      <w:bookmarkEnd w:id="0"/>
       <w:r>
         <w:rPr>
           <w:lang w:val="nl-NL"/>
@@ -1220,7 +1430,6 @@
                 <w:b/>
                 <w:lang w:val="nl-NL"/>
               </w:rPr>
-              <w:lastRenderedPageBreak/>
               <w:t>Use case naam</w:t>
             </w:r>
             <w:r>
@@ -1346,8 +1555,6 @@
               </w:rPr>
               <w:t xml:space="preserve"> </w:t>
             </w:r>
-            <w:bookmarkStart w:id="0" w:name="_GoBack"/>
-            <w:bookmarkEnd w:id="0"/>
           </w:p>
         </w:tc>
       </w:tr>
@@ -1430,7 +1637,13 @@
         </w:tc>
       </w:tr>
     </w:tbl>
-    <w:p/>
+    <w:p>
+      <w:pPr>
+        <w:rPr>
+          <w:lang w:val="nl-NL"/>
+        </w:rPr>
+      </w:pPr>
+    </w:p>
     <w:tbl>
       <w:tblPr>
         <w:tblStyle w:val="Tabelraster"/>

</xml_diff>